<commit_message>
Added reasoning for project
</commit_message>
<xml_diff>
--- a/Analysis.docx
+++ b/Analysis.docx
@@ -34,79 +34,17 @@
       </w:pPr>
       <w:r>
         <w:rPr/>
-        <w:t xml:space="preserve">I have tested online games of connect 4, but I feel like there are still many ways to improve on the ideas.  For starters, </w:t>
-      </w:r>
-      <w:r>
-        <w:rPr/>
-        <w:t>most</w:t>
-      </w:r>
-      <w:r>
-        <w:rPr/>
-        <w:t xml:space="preserve"> of the sites I </w:t>
-      </w:r>
-      <w:r>
-        <w:rPr/>
-        <w:t>could find</w:t>
-      </w:r>
-      <w:r>
-        <w:rPr/>
-        <w:t xml:space="preserve"> only </w:t>
-      </w:r>
-      <w:r>
-        <w:rPr/>
-        <w:t xml:space="preserve">supported </w:t>
-      </w:r>
-      <w:r>
-        <w:rPr/>
-        <w:t>local multi-player</w:t>
+        <w:t>I have tested online games of connect 4, but I feel like there are still many ways to improve on the ideas.  For starters, most of the sites I could find only supported local multi-player</w:t>
       </w:r>
       <w:r>
         <w:rPr>
           <w:vertAlign w:val="superscript"/>
         </w:rPr>
-        <w:t>1,</w:t>
-      </w:r>
-      <w:r>
-        <w:rPr>
-          <w:vertAlign w:val="superscript"/>
-        </w:rPr>
-        <w:t>2</w:t>
-      </w:r>
-      <w:r>
-        <w:rPr/>
-        <w:t xml:space="preserve">, so you would have to be in the same room </w:t>
-      </w:r>
-      <w:r>
-        <w:rPr/>
-        <w:t>to play with a friend.</w:t>
-      </w:r>
-      <w:r>
-        <w:rPr/>
-        <w:t xml:space="preserve">  </w:t>
-      </w:r>
-      <w:r>
-        <w:rPr/>
-        <w:t>I</w:t>
-      </w:r>
-      <w:r>
-        <w:rPr/>
-        <w:t xml:space="preserve"> </w:t>
-      </w:r>
-      <w:r>
-        <w:rPr/>
-        <w:t>found only a single</w:t>
-      </w:r>
-      <w:r>
-        <w:rPr/>
-        <w:t xml:space="preserve"> website that </w:t>
-      </w:r>
-      <w:r>
-        <w:rPr/>
-        <w:t>allowed you to</w:t>
-      </w:r>
-      <w:r>
-        <w:rPr/>
-        <w:t xml:space="preserve"> play over the internet</w:t>
+        <w:t>1,2</w:t>
+      </w:r>
+      <w:r>
+        <w:rPr/>
+        <w:t>, so you would have to be in the same room to play with a friend.  I found only a single website that allowed you to play over the internet</w:t>
       </w:r>
       <w:r>
         <w:rPr>
@@ -116,105 +54,17 @@
       </w:r>
       <w:r>
         <w:rPr/>
-        <w:t xml:space="preserve">.  </w:t>
-      </w:r>
-      <w:r>
-        <w:rPr/>
-        <w:t>However the way this was implemented was to provide</w:t>
-      </w:r>
-      <w:r>
-        <w:rPr/>
-        <w:t xml:space="preserve"> a URL </w:t>
-      </w:r>
-      <w:r>
-        <w:rPr/>
-        <w:t xml:space="preserve">which </w:t>
-      </w:r>
-      <w:r>
-        <w:rPr/>
-        <w:t xml:space="preserve">you would need to send to a friend.  Furthermore you </w:t>
-      </w:r>
-      <w:r>
-        <w:rPr/>
-        <w:t>had to repeat this process each time you wished to play against the same person</w:t>
-      </w:r>
-      <w:r>
-        <w:rPr/>
-        <w:t xml:space="preserve">.  This made it very slow and tedious </w:t>
-      </w:r>
-      <w:r>
-        <w:rPr/>
-        <w:t xml:space="preserve">if </w:t>
-      </w:r>
-      <w:r>
-        <w:rPr/>
-        <w:t xml:space="preserve">you wanted </w:t>
-      </w:r>
-      <w:r>
-        <w:rPr/>
-        <w:t>a rematch.</w:t>
-      </w:r>
-      <w:r>
-        <w:rPr/>
-        <w:t xml:space="preserve">  </w:t>
-      </w:r>
-      <w:r>
-        <w:rPr/>
-        <w:t>None of the games I found supported</w:t>
-      </w:r>
-      <w:r>
-        <w:rPr/>
-        <w:t xml:space="preserve"> </w:t>
-      </w:r>
-      <w:r>
-        <w:rPr/>
-        <w:t>playing against a randomly matched opponent.</w:t>
-      </w:r>
-      <w:r>
-        <w:rPr/>
-        <w:t xml:space="preserve"> </w:t>
-      </w:r>
-    </w:p>
-    <w:p>
-      <w:pPr>
-        <w:pStyle w:val="Normal"/>
-        <w:rPr/>
-      </w:pPr>
-      <w:r>
-        <w:rPr/>
-        <w:t>I will focus on the network multi-player for my project as I find that this is what is lacking in many other online versions of connect 4.</w:t>
-      </w:r>
-      <w:r>
-        <w:rPr/>
-        <w:t xml:space="preserve">  </w:t>
-      </w:r>
-      <w:r>
-        <w:rPr/>
-        <w:t>My</w:t>
-      </w:r>
-      <w:r>
-        <w:rPr/>
-        <w:t xml:space="preserve"> </w:t>
-      </w:r>
-      <w:r>
-        <w:rPr/>
-        <w:t xml:space="preserve">implementation will support user </w:t>
-      </w:r>
-      <w:r>
-        <w:rPr/>
-        <w:t xml:space="preserve">accounts that you can log into, and </w:t>
-      </w:r>
-      <w:r>
-        <w:rPr/>
-        <w:t xml:space="preserve">will </w:t>
-      </w:r>
-      <w:r>
-        <w:rPr/>
-        <w:t xml:space="preserve">give the player the choice to play with a friend or a stranger.  </w:t>
-      </w:r>
-      <w:r>
-        <w:rPr/>
-        <w:t xml:space="preserve">I will also provide the option for users to see statistics of their previous matches, and a leader-board amongst friends.  </w:t>
+        <w:t xml:space="preserve">.  However the way this was implemented was to provide a URL which you would need to send to a friend.  Furthermore you had to repeat this process each time you wished to play against the same person.  This made it very slow and tedious if you wanted a rematch.  None of the games I found supported playing against a randomly matched opponent. </w:t>
+      </w:r>
+    </w:p>
+    <w:p>
+      <w:pPr>
+        <w:pStyle w:val="Normal"/>
+        <w:rPr/>
+      </w:pPr>
+      <w:r>
+        <w:rPr/>
+        <w:t xml:space="preserve">I will focus on the network multi-player for my project as I find that this is what is lacking in many other online versions of connect 4.  My implementation will support user accounts that you can log into, and will give the player the choice to play with a friend or a stranger.  I will also provide the option for users to see statistics of their previous matches, and a leader-board amongst friends.  </w:t>
       </w:r>
     </w:p>
     <w:p>
@@ -263,11 +113,7 @@
       </w:pPr>
       <w:r>
         <w:rPr/>
-        <w:t xml:space="preserve">Create a working connect 4 </w:t>
-      </w:r>
-      <w:r>
-        <w:rPr/>
-        <w:t>backend</w:t>
+        <w:t>Create a working connect 4 backend</w:t>
       </w:r>
     </w:p>
     <w:p>
@@ -289,29 +135,36 @@
       <w:bookmarkEnd w:id="0"/>
       <w:r>
         <w:rPr/>
-        <w:t xml:space="preserve">Make a </w:t>
-      </w:r>
-      <w:r>
-        <w:rPr/>
-        <w:t>frontend website people can play the game on, using the web API.</w:t>
-      </w:r>
-    </w:p>
-    <w:p>
-      <w:pPr>
-        <w:pStyle w:val="Normal"/>
-        <w:rPr/>
-      </w:pPr>
-      <w:r>
-        <w:rPr/>
-        <w:t>Have a ranking system based on the chess E</w:t>
-      </w:r>
-      <w:r>
-        <w:rPr/>
-        <w:t>lo</w:t>
-      </w:r>
-      <w:r>
-        <w:rPr/>
-        <w:t xml:space="preserve"> system, and provide a global leader-board as well as one amongst friends.  </w:t>
+        <w:t>Make a frontend website people can play the game on, using the web API.</w:t>
+      </w:r>
+    </w:p>
+    <w:p>
+      <w:pPr>
+        <w:pStyle w:val="Normal"/>
+        <w:rPr/>
+      </w:pPr>
+      <w:r>
+        <w:rPr/>
+        <w:t xml:space="preserve">Have a ranking system based on the chess Elo system, and provide a global leader-board as well as one amongst friends.  </w:t>
+      </w:r>
+    </w:p>
+    <w:p>
+      <w:pPr>
+        <w:pStyle w:val="Normal"/>
+        <w:rPr/>
+      </w:pPr>
+      <w:r>
+        <w:rPr/>
+      </w:r>
+    </w:p>
+    <w:p>
+      <w:pPr>
+        <w:pStyle w:val="Normal"/>
+        <w:rPr/>
+      </w:pPr>
+      <w:r>
+        <w:rPr/>
+        <w:t xml:space="preserve">I decided to program the game connect four for my computer science project for myself.  I believe that it will be an enjoyable assignment to do, and will help me develop many python skills such as how to work with databases and how to use the web framework “Flask”.  </w:t>
       </w:r>
     </w:p>
     <w:p>
@@ -340,15 +193,7 @@
       </w:pPr>
       <w:r>
         <w:rPr/>
-        <w:t xml:space="preserve">links to existing connect 4 games using footnotes, more detailed critique of each site and </w:t>
-      </w:r>
-      <w:r>
-        <w:rPr/>
-        <w:t>separate</w:t>
-      </w:r>
-      <w:r>
-        <w:rPr/>
-        <w:t xml:space="preserve"> paragraph into critiques and what I’m going to do, </w:t>
+        <w:t xml:space="preserve">links to existing connect 4 games using footnotes, more detailed critique of each site and separate paragraph into critiques and what I’m going to do, </w:t>
       </w:r>
       <w:r>
         <w:br w:type="page"/>
@@ -431,6 +276,7 @@
       <w:rPr>
         <w:position w:val="0"/>
         <w:sz w:val="22"/>
+        <w:sz w:val="22"/>
         <w:vertAlign w:val="baseline"/>
       </w:rPr>
       <w:t>https://www.mathsisfun.com/games/connect4.html</w:t>
@@ -439,9 +285,7 @@
   <w:p>
     <w:pPr>
       <w:pStyle w:val="Footer"/>
-      <w:rPr>
-        <w:vertAlign w:val="superscript"/>
-      </w:rPr>
+      <w:rPr/>
     </w:pPr>
     <w:r>
       <w:rPr>
@@ -454,6 +298,7 @@
         <w:rPr>
           <w:rStyle w:val="InternetLink"/>
           <w:position w:val="0"/>
+          <w:sz w:val="22"/>
           <w:sz w:val="22"/>
           <w:vertAlign w:val="baseline"/>
         </w:rPr>

</xml_diff>

<commit_message>
changed documented design to seperate document and added some detail to objectives
</commit_message>
<xml_diff>
--- a/Analysis.docx
+++ b/Analysis.docx
@@ -64,11 +64,7 @@
       </w:pPr>
       <w:r>
         <w:rPr/>
-        <w:t xml:space="preserve">I will focus on the network multi-player for my project as I find that this is what is lacking in many other online versions of connect 4.  My implementation will support user accounts that you can log into, and will give the player the choice to play with a friend or a stranger.  I will also provide the option for users to see statistics of their previous matches, and a leader-board amongst friends.  </w:t>
-      </w:r>
-      <w:r>
-        <w:rPr/>
-        <w:t>I will  give the site a simple interface that is easy to use, and you will just need to press a button to select your move.</w:t>
+        <w:t>I will focus on the network multi-player for my project as I find that this is what is lacking in many other online versions of connect 4.  My implementation will support user accounts that you can log into, and will give the player the choice to play with a friend or a stranger.  I will also provide the option for users to see statistics of their previous matches, and a leader-board amongst friends.  I will  give the site a simple interface that is easy to use, and you will just need to press a button to select your move.</w:t>
       </w:r>
     </w:p>
     <w:p>
@@ -88,39 +84,11 @@
       </w:pPr>
       <w:r>
         <w:rPr/>
-        <w:t xml:space="preserve">I am aiming my project at end-users who will be in general a few years younger than me, </w:t>
-      </w:r>
-      <w:r>
-        <w:rPr/>
-        <w:t>approximately 10 years old,</w:t>
-      </w:r>
-      <w:r>
-        <w:rPr/>
-        <w:t xml:space="preserve"> but have a good degree of familiarity with computers and spend a fair bit of time online.  I believe this age-range particularly enjoy </w:t>
-      </w:r>
-      <w:r>
-        <w:rPr/>
-        <w:t xml:space="preserve">classic </w:t>
-      </w:r>
-      <w:r>
-        <w:rPr/>
-        <w:t>problem-solvi</w:t>
-      </w:r>
-      <w:r>
-        <w:rPr/>
-        <w:t xml:space="preserve">ng </w:t>
-      </w:r>
-      <w:r>
-        <w:rPr/>
-        <w:t xml:space="preserve">games such as Four in a Row, that they may be already familiar with outside of the online world.  </w:t>
-      </w:r>
-      <w:r>
-        <w:rPr/>
-        <w:t xml:space="preserve">Alternatively, it is also aimed at people who spend a large portion of their time online and frequently get bored.  Furthermore </w:t>
-      </w:r>
-      <w:r>
-        <w:rPr/>
-        <w:t xml:space="preserve">they also increasingly want to play them with their friends when they are not in the same physical space.  </w:t>
+        <w:t xml:space="preserve">I am aiming my project at end-users who will be in general a few years younger than me, approximately 10 years old, but have a good degree of familiarity with computers and spend a fair bit of time online.  I believe this age-range particularly enjoy classic problem-solving games such as Four in a Row, that they may be already familiar with outside of the online world.  Alternatively, it is also aimed at people who spend a large portion of their time online and frequently get bored.  Furthermore they also increasingly want to play them with their friends when they are not in the same physical space.  </w:t>
+      </w:r>
+      <w:r>
+        <w:rPr/>
+        <w:t>I will be consulting both with friends and potential users during the project ti ensure that the features are effective.</w:t>
       </w:r>
     </w:p>
     <w:p>
@@ -130,55 +98,91 @@
       </w:pPr>
       <w:r>
         <w:rPr/>
+        <w:t>Objectives:</w:t>
       </w:r>
     </w:p>
     <w:p>
       <w:pPr>
         <w:pStyle w:val="Normal"/>
-        <w:rPr/>
-      </w:pPr>
-      <w:r>
-        <w:rPr/>
+        <w:numPr>
+          <w:ilvl w:val="0"/>
+          <w:numId w:val="1"/>
+        </w:numPr>
+        <w:rPr/>
+      </w:pPr>
+      <w:r>
+        <w:rPr/>
+        <w:t xml:space="preserve">Create a web API </w:t>
+      </w:r>
+      <w:r>
+        <w:rPr/>
+        <w:t xml:space="preserve">using the web framework Flask.  </w:t>
       </w:r>
     </w:p>
     <w:p>
       <w:pPr>
         <w:pStyle w:val="Normal"/>
-        <w:rPr/>
-      </w:pPr>
-      <w:r>
-        <w:rPr/>
-        <w:t>Objectives:</w:t>
+        <w:numPr>
+          <w:ilvl w:val="0"/>
+          <w:numId w:val="1"/>
+        </w:numPr>
+        <w:rPr/>
+      </w:pPr>
+      <w:r>
+        <w:rPr/>
+        <w:t xml:space="preserve">Create a working connect 4 backend </w:t>
+      </w:r>
+      <w:r>
+        <w:rPr/>
+        <w:t>using python.</w:t>
+      </w:r>
+      <w:r>
+        <w:rPr/>
+        <w:t xml:space="preserve">  </w:t>
       </w:r>
     </w:p>
     <w:p>
       <w:pPr>
         <w:pStyle w:val="Normal"/>
-        <w:rPr/>
-      </w:pPr>
-      <w:r>
-        <w:rPr/>
-        <w:t>Create a web API</w:t>
+        <w:numPr>
+          <w:ilvl w:val="0"/>
+          <w:numId w:val="1"/>
+        </w:numPr>
+        <w:rPr/>
+      </w:pPr>
+      <w:r>
+        <w:rPr/>
+        <w:t xml:space="preserve">Make a server with accounts so that players can record how many wins and losses they’ve had in total and can play online with others.  </w:t>
       </w:r>
     </w:p>
     <w:p>
       <w:pPr>
         <w:pStyle w:val="Normal"/>
-        <w:rPr/>
-      </w:pPr>
-      <w:r>
-        <w:rPr/>
-        <w:t>Create a working connect 4 backend</w:t>
+        <w:numPr>
+          <w:ilvl w:val="0"/>
+          <w:numId w:val="1"/>
+        </w:numPr>
+        <w:rPr/>
+      </w:pPr>
+      <w:bookmarkStart w:id="0" w:name="_GoBack"/>
+      <w:bookmarkEnd w:id="0"/>
+      <w:r>
+        <w:rPr/>
+        <w:t xml:space="preserve">Make a frontend website people can play the game on, using the web API.  </w:t>
       </w:r>
     </w:p>
     <w:p>
       <w:pPr>
         <w:pStyle w:val="Normal"/>
-        <w:rPr/>
-      </w:pPr>
-      <w:r>
-        <w:rPr/>
-        <w:t>Make a server with accounts so that players can record how many wins and losses they’ve had in total and can play online with others.</w:t>
+        <w:numPr>
+          <w:ilvl w:val="0"/>
+          <w:numId w:val="1"/>
+        </w:numPr>
+        <w:rPr/>
+      </w:pPr>
+      <w:r>
+        <w:rPr/>
+        <w:t xml:space="preserve">Have a ranking system based on the chess Elo system, and provide a global leader-board as well as one amongst friends.  </w:t>
       </w:r>
     </w:p>
     <w:p>
@@ -186,117 +190,25 @@
         <w:pStyle w:val="Normal"/>
         <w:rPr/>
       </w:pPr>
-      <w:bookmarkStart w:id="0" w:name="_GoBack"/>
-      <w:bookmarkEnd w:id="0"/>
-      <w:r>
-        <w:rPr/>
-        <w:t>Make a frontend website people can play the game on, using the web API.</w:t>
+      <w:r>
+        <w:rPr/>
+        <w:t>Stuff to add:</w:t>
       </w:r>
     </w:p>
     <w:p>
       <w:pPr>
         <w:pStyle w:val="Normal"/>
-        <w:rPr/>
-      </w:pPr>
-      <w:r>
-        <w:rPr/>
-        <w:t xml:space="preserve">Have a ranking system based on the chess Elo system, and provide a global leader-board as well as one amongst friends.  </w:t>
-      </w:r>
-    </w:p>
-    <w:p>
-      <w:pPr>
-        <w:pStyle w:val="Normal"/>
-        <w:rPr/>
-      </w:pPr>
-      <w:r>
-        <w:rPr/>
-      </w:r>
-    </w:p>
-    <w:p>
-      <w:pPr>
-        <w:pStyle w:val="Normal"/>
-        <w:rPr/>
-      </w:pPr>
-      <w:r>
-        <w:rPr/>
-      </w:r>
-    </w:p>
-    <w:p>
-      <w:pPr>
-        <w:pStyle w:val="Normal"/>
-        <w:rPr/>
-      </w:pPr>
-      <w:r>
-        <w:rPr/>
-      </w:r>
-    </w:p>
-    <w:p>
-      <w:pPr>
-        <w:pStyle w:val="Normal"/>
-        <w:rPr/>
-      </w:pPr>
-      <w:r>
-        <w:rPr/>
-        <w:t>Stuff to add:</w:t>
-      </w:r>
-    </w:p>
-    <w:p>
-      <w:pPr>
-        <w:pStyle w:val="Normal"/>
-        <w:rPr/>
-      </w:pPr>
-      <w:r>
-        <w:rPr/>
-        <w:t xml:space="preserve">links to existing connect 4 games using footnotes, more detailed critique of each site and separate paragraph into critiques and what I’m going to do, </w:t>
-      </w:r>
-      <w:r>
-        <w:br w:type="page"/>
-      </w:r>
-    </w:p>
-    <w:p>
-      <w:pPr>
-        <w:pStyle w:val="Normal"/>
+        <w:spacing w:before="0" w:after="160"/>
         <w:rPr>
-          <w:sz w:val="40"/>
-          <w:szCs w:val="40"/>
-          <w:u w:val="single"/>
+          <w:position w:val="0"/>
+          <w:sz w:val="22"/>
+          <w:sz w:val="22"/>
+          <w:vertAlign w:val="baseline"/>
         </w:rPr>
       </w:pPr>
       <w:r>
-        <w:rPr>
-          <w:sz w:val="40"/>
-          <w:szCs w:val="40"/>
-          <w:u w:val="single"/>
-        </w:rPr>
-        <w:t>Documented design</w:t>
-      </w:r>
-    </w:p>
-    <w:p>
-      <w:pPr>
-        <w:pStyle w:val="Normal"/>
-        <w:rPr>
-          <w:u w:val="single"/>
-        </w:rPr>
-      </w:pPr>
-      <w:r>
-        <w:rPr>
-          <w:u w:val="single"/>
-        </w:rPr>
-        <w:t>Hardware specification:</w:t>
-      </w:r>
-    </w:p>
-    <w:p>
-      <w:pPr>
-        <w:pStyle w:val="Normal"/>
-        <w:widowControl/>
-        <w:bidi w:val="0"/>
-        <w:spacing w:lineRule="auto" w:line="259" w:before="0" w:after="160"/>
-        <w:jc w:val="left"/>
-        <w:rPr/>
-      </w:pPr>
-      <w:r>
-        <w:rPr/>
-        <w:t>To play connect four the user will need a computer, a keyboard, a monitor and access to the internet.  As the game will be multiplayer, you will likely also want a friend, who also has access to the previously mentioned hardware, alternatively they will be able to play with a random player instead.</w:t>
+        <w:rPr/>
+        <w:t>links to existing connect 4 games using footnotes, more detailed critique of each site and separate paragraph into critiques and what I’m going to do.</w:t>
       </w:r>
     </w:p>
     <w:sectPr>
@@ -378,6 +290,282 @@
     </w:r>
   </w:p>
 </w:ftr>
+</file>
+
+<file path=word/numbering.xml><?xml version="1.0" encoding="utf-8"?>
+<w:numbering xmlns:w="http://schemas.openxmlformats.org/wordprocessingml/2006/main" xmlns:o="urn:schemas-microsoft-com:office:office" xmlns:r="http://schemas.openxmlformats.org/officeDocument/2006/relationships" xmlns:v="urn:schemas-microsoft-com:vml">
+  <w:abstractNum w:abstractNumId="1">
+    <w:lvl w:ilvl="0">
+      <w:start w:val="1"/>
+      <w:numFmt w:val="bullet"/>
+      <w:lvlText w:val=""/>
+      <w:lvlJc w:val="left"/>
+      <w:pPr>
+        <w:tabs>
+          <w:tab w:val="num" w:pos="720"/>
+        </w:tabs>
+        <w:ind w:left="720" w:hanging="360"/>
+      </w:pPr>
+      <w:rPr>
+        <w:rFonts w:ascii="Symbol" w:hAnsi="Symbol" w:cs="Symbol" w:hint="default"/>
+        <w:rFonts w:cs="OpenSymbol"/>
+      </w:rPr>
+    </w:lvl>
+    <w:lvl w:ilvl="1">
+      <w:start w:val="1"/>
+      <w:numFmt w:val="bullet"/>
+      <w:lvlText w:val=""/>
+      <w:lvlJc w:val="left"/>
+      <w:pPr>
+        <w:tabs>
+          <w:tab w:val="num" w:pos="1080"/>
+        </w:tabs>
+        <w:ind w:left="1080" w:hanging="360"/>
+      </w:pPr>
+      <w:rPr>
+        <w:rFonts w:ascii="Symbol" w:hAnsi="Symbol" w:cs="Symbol" w:hint="default"/>
+        <w:rFonts w:cs="OpenSymbol"/>
+      </w:rPr>
+    </w:lvl>
+    <w:lvl w:ilvl="2">
+      <w:start w:val="1"/>
+      <w:numFmt w:val="bullet"/>
+      <w:lvlText w:val=""/>
+      <w:lvlJc w:val="left"/>
+      <w:pPr>
+        <w:tabs>
+          <w:tab w:val="num" w:pos="1440"/>
+        </w:tabs>
+        <w:ind w:left="1440" w:hanging="360"/>
+      </w:pPr>
+      <w:rPr>
+        <w:rFonts w:ascii="Symbol" w:hAnsi="Symbol" w:cs="Symbol" w:hint="default"/>
+        <w:rFonts w:cs="OpenSymbol"/>
+      </w:rPr>
+    </w:lvl>
+    <w:lvl w:ilvl="3">
+      <w:start w:val="1"/>
+      <w:numFmt w:val="bullet"/>
+      <w:lvlText w:val=""/>
+      <w:lvlJc w:val="left"/>
+      <w:pPr>
+        <w:tabs>
+          <w:tab w:val="num" w:pos="1800"/>
+        </w:tabs>
+        <w:ind w:left="1800" w:hanging="360"/>
+      </w:pPr>
+      <w:rPr>
+        <w:rFonts w:ascii="Symbol" w:hAnsi="Symbol" w:cs="Symbol" w:hint="default"/>
+        <w:rFonts w:cs="OpenSymbol"/>
+      </w:rPr>
+    </w:lvl>
+    <w:lvl w:ilvl="4">
+      <w:start w:val="1"/>
+      <w:numFmt w:val="bullet"/>
+      <w:lvlText w:val=""/>
+      <w:lvlJc w:val="left"/>
+      <w:pPr>
+        <w:tabs>
+          <w:tab w:val="num" w:pos="2160"/>
+        </w:tabs>
+        <w:ind w:left="2160" w:hanging="360"/>
+      </w:pPr>
+      <w:rPr>
+        <w:rFonts w:ascii="Symbol" w:hAnsi="Symbol" w:cs="Symbol" w:hint="default"/>
+        <w:rFonts w:cs="OpenSymbol"/>
+      </w:rPr>
+    </w:lvl>
+    <w:lvl w:ilvl="5">
+      <w:start w:val="1"/>
+      <w:numFmt w:val="bullet"/>
+      <w:lvlText w:val=""/>
+      <w:lvlJc w:val="left"/>
+      <w:pPr>
+        <w:tabs>
+          <w:tab w:val="num" w:pos="2520"/>
+        </w:tabs>
+        <w:ind w:left="2520" w:hanging="360"/>
+      </w:pPr>
+      <w:rPr>
+        <w:rFonts w:ascii="Symbol" w:hAnsi="Symbol" w:cs="Symbol" w:hint="default"/>
+        <w:rFonts w:cs="OpenSymbol"/>
+      </w:rPr>
+    </w:lvl>
+    <w:lvl w:ilvl="6">
+      <w:start w:val="1"/>
+      <w:numFmt w:val="bullet"/>
+      <w:lvlText w:val=""/>
+      <w:lvlJc w:val="left"/>
+      <w:pPr>
+        <w:tabs>
+          <w:tab w:val="num" w:pos="2880"/>
+        </w:tabs>
+        <w:ind w:left="2880" w:hanging="360"/>
+      </w:pPr>
+      <w:rPr>
+        <w:rFonts w:ascii="Symbol" w:hAnsi="Symbol" w:cs="Symbol" w:hint="default"/>
+        <w:rFonts w:cs="OpenSymbol"/>
+      </w:rPr>
+    </w:lvl>
+    <w:lvl w:ilvl="7">
+      <w:start w:val="1"/>
+      <w:numFmt w:val="bullet"/>
+      <w:lvlText w:val=""/>
+      <w:lvlJc w:val="left"/>
+      <w:pPr>
+        <w:tabs>
+          <w:tab w:val="num" w:pos="3240"/>
+        </w:tabs>
+        <w:ind w:left="3240" w:hanging="360"/>
+      </w:pPr>
+      <w:rPr>
+        <w:rFonts w:ascii="Symbol" w:hAnsi="Symbol" w:cs="Symbol" w:hint="default"/>
+        <w:rFonts w:cs="OpenSymbol"/>
+      </w:rPr>
+    </w:lvl>
+    <w:lvl w:ilvl="8">
+      <w:start w:val="1"/>
+      <w:numFmt w:val="bullet"/>
+      <w:lvlText w:val=""/>
+      <w:lvlJc w:val="left"/>
+      <w:pPr>
+        <w:tabs>
+          <w:tab w:val="num" w:pos="3600"/>
+        </w:tabs>
+        <w:ind w:left="3600" w:hanging="360"/>
+      </w:pPr>
+      <w:rPr>
+        <w:rFonts w:ascii="Symbol" w:hAnsi="Symbol" w:cs="Symbol" w:hint="default"/>
+        <w:rFonts w:cs="OpenSymbol"/>
+      </w:rPr>
+    </w:lvl>
+  </w:abstractNum>
+  <w:abstractNum w:abstractNumId="2">
+    <w:lvl w:ilvl="0">
+      <w:start w:val="1"/>
+      <w:numFmt w:val="none"/>
+      <w:suff w:val="nothing"/>
+      <w:lvlText w:val=""/>
+      <w:lvlJc w:val="left"/>
+      <w:pPr>
+        <w:tabs>
+          <w:tab w:val="num" w:pos="432"/>
+        </w:tabs>
+        <w:ind w:left="432" w:hanging="432"/>
+      </w:pPr>
+    </w:lvl>
+    <w:lvl w:ilvl="1">
+      <w:start w:val="1"/>
+      <w:numFmt w:val="none"/>
+      <w:suff w:val="nothing"/>
+      <w:lvlText w:val=""/>
+      <w:lvlJc w:val="left"/>
+      <w:pPr>
+        <w:tabs>
+          <w:tab w:val="num" w:pos="576"/>
+        </w:tabs>
+        <w:ind w:left="576" w:hanging="576"/>
+      </w:pPr>
+    </w:lvl>
+    <w:lvl w:ilvl="2">
+      <w:start w:val="1"/>
+      <w:numFmt w:val="none"/>
+      <w:suff w:val="nothing"/>
+      <w:lvlText w:val=""/>
+      <w:lvlJc w:val="left"/>
+      <w:pPr>
+        <w:tabs>
+          <w:tab w:val="num" w:pos="720"/>
+        </w:tabs>
+        <w:ind w:left="720" w:hanging="720"/>
+      </w:pPr>
+    </w:lvl>
+    <w:lvl w:ilvl="3">
+      <w:start w:val="1"/>
+      <w:numFmt w:val="none"/>
+      <w:suff w:val="nothing"/>
+      <w:lvlText w:val=""/>
+      <w:lvlJc w:val="left"/>
+      <w:pPr>
+        <w:tabs>
+          <w:tab w:val="num" w:pos="864"/>
+        </w:tabs>
+        <w:ind w:left="864" w:hanging="864"/>
+      </w:pPr>
+    </w:lvl>
+    <w:lvl w:ilvl="4">
+      <w:start w:val="1"/>
+      <w:numFmt w:val="none"/>
+      <w:suff w:val="nothing"/>
+      <w:lvlText w:val=""/>
+      <w:lvlJc w:val="left"/>
+      <w:pPr>
+        <w:tabs>
+          <w:tab w:val="num" w:pos="1008"/>
+        </w:tabs>
+        <w:ind w:left="1008" w:hanging="1008"/>
+      </w:pPr>
+    </w:lvl>
+    <w:lvl w:ilvl="5">
+      <w:start w:val="1"/>
+      <w:numFmt w:val="none"/>
+      <w:suff w:val="nothing"/>
+      <w:lvlText w:val=""/>
+      <w:lvlJc w:val="left"/>
+      <w:pPr>
+        <w:tabs>
+          <w:tab w:val="num" w:pos="1152"/>
+        </w:tabs>
+        <w:ind w:left="1152" w:hanging="1152"/>
+      </w:pPr>
+    </w:lvl>
+    <w:lvl w:ilvl="6">
+      <w:start w:val="1"/>
+      <w:numFmt w:val="none"/>
+      <w:suff w:val="nothing"/>
+      <w:lvlText w:val=""/>
+      <w:lvlJc w:val="left"/>
+      <w:pPr>
+        <w:tabs>
+          <w:tab w:val="num" w:pos="1296"/>
+        </w:tabs>
+        <w:ind w:left="1296" w:hanging="1296"/>
+      </w:pPr>
+    </w:lvl>
+    <w:lvl w:ilvl="7">
+      <w:start w:val="1"/>
+      <w:numFmt w:val="none"/>
+      <w:suff w:val="nothing"/>
+      <w:lvlText w:val=""/>
+      <w:lvlJc w:val="left"/>
+      <w:pPr>
+        <w:tabs>
+          <w:tab w:val="num" w:pos="1440"/>
+        </w:tabs>
+        <w:ind w:left="1440" w:hanging="1440"/>
+      </w:pPr>
+    </w:lvl>
+    <w:lvl w:ilvl="8">
+      <w:start w:val="1"/>
+      <w:numFmt w:val="none"/>
+      <w:suff w:val="nothing"/>
+      <w:lvlText w:val=""/>
+      <w:lvlJc w:val="left"/>
+      <w:pPr>
+        <w:tabs>
+          <w:tab w:val="num" w:pos="1584"/>
+        </w:tabs>
+        <w:ind w:left="1584" w:hanging="1584"/>
+      </w:pPr>
+    </w:lvl>
+  </w:abstractNum>
+  <w:num w:numId="1">
+    <w:abstractNumId w:val="1"/>
+  </w:num>
+  <w:num w:numId="2">
+    <w:abstractNumId w:val="2"/>
+  </w:num>
+</w:numbering>
 </file>
 
 <file path=word/styles.xml><?xml version="1.0" encoding="utf-8"?>
@@ -800,6 +988,13 @@
       <w:lang w:val="zxx" w:eastAsia="zxx" w:bidi="zxx"/>
     </w:rPr>
   </w:style>
+  <w:style w:type="character" w:styleId="Bullets">
+    <w:name w:val="Bullets"/>
+    <w:qFormat/>
+    <w:rPr>
+      <w:rFonts w:ascii="OpenSymbol" w:hAnsi="OpenSymbol" w:eastAsia="OpenSymbol" w:cs="OpenSymbol"/>
+    </w:rPr>
+  </w:style>
   <w:style w:type="paragraph" w:styleId="Heading">
     <w:name w:val="Heading"/>
     <w:basedOn w:val="Normal"/>

</xml_diff>

<commit_message>
Made notes more presentable
</commit_message>
<xml_diff>
--- a/Analysis.docx
+++ b/Analysis.docx
@@ -84,11 +84,7 @@
       </w:pPr>
       <w:r>
         <w:rPr/>
-        <w:t xml:space="preserve">I am aiming my project at end-users who will be in general a few years younger than me, approximately 10 years old, but have a good degree of familiarity with computers and spend a fair bit of time online.  I believe this age-range particularly enjoy classic problem-solving games such as Four in a Row, that they may be already familiar with outside of the online world.  Alternatively, it is also aimed at people who spend a large portion of their time online and frequently get bored.  Furthermore they also increasingly want to play them with their friends when they are not in the same physical space.  </w:t>
-      </w:r>
-      <w:r>
-        <w:rPr/>
-        <w:t>I will be consulting both with friends and potential users during the project ti ensure that the features are effective.</w:t>
+        <w:t>I am aiming my project at end-users who will be in general a few years younger than me, approximately 10 years old, but have a good degree of familiarity with computers and spend a fair bit of time online.  I believe this age-range particularly enjoy classic problem-solving games such as Four in a Row, that they may be already familiar with outside of the online world.  Alternatively, it is also aimed at people who spend a large portion of their time online and frequently get bored.  Furthermore they also increasingly want to play them with their friends when they are not in the same physical space.  I will be consulting both with friends and potential users during the project ti ensure that the features are effective.</w:t>
       </w:r>
     </w:p>
     <w:p>
@@ -112,11 +108,7 @@
       </w:pPr>
       <w:r>
         <w:rPr/>
-        <w:t xml:space="preserve">Create a web API </w:t>
-      </w:r>
-      <w:r>
-        <w:rPr/>
-        <w:t xml:space="preserve">using the web framework Flask.  </w:t>
+        <w:t xml:space="preserve">Create a web API using the web framework Flask.  </w:t>
       </w:r>
     </w:p>
     <w:p>
@@ -130,15 +122,7 @@
       </w:pPr>
       <w:r>
         <w:rPr/>
-        <w:t xml:space="preserve">Create a working connect 4 backend </w:t>
-      </w:r>
-      <w:r>
-        <w:rPr/>
-        <w:t>using python.</w:t>
-      </w:r>
-      <w:r>
-        <w:rPr/>
-        <w:t xml:space="preserve">  </w:t>
+        <w:t xml:space="preserve">Create a working connect 4 backend using python.  </w:t>
       </w:r>
     </w:p>
     <w:p>
@@ -199,16 +183,51 @@
       <w:pPr>
         <w:pStyle w:val="Normal"/>
         <w:spacing w:before="0" w:after="160"/>
-        <w:rPr>
-          <w:position w:val="0"/>
-          <w:sz w:val="22"/>
-          <w:sz w:val="22"/>
-          <w:vertAlign w:val="baseline"/>
-        </w:rPr>
-      </w:pPr>
-      <w:r>
-        <w:rPr/>
-        <w:t>links to existing connect 4 games using footnotes, more detailed critique of each site and separate paragraph into critiques and what I’m going to do.</w:t>
+        <w:rPr/>
+      </w:pPr>
+      <w:r>
+        <w:rPr/>
+        <w:t>M</w:t>
+      </w:r>
+      <w:r>
+        <w:rPr/>
+        <w:t xml:space="preserve">ore detailed </w:t>
+      </w:r>
+      <w:r>
+        <w:rPr/>
+        <w:t>objectives and</w:t>
+      </w:r>
+      <w:r>
+        <w:rPr/>
+        <w:t xml:space="preserve"> critique</w:t>
+      </w:r>
+      <w:r>
+        <w:rPr/>
+        <w:t>s</w:t>
+      </w:r>
+      <w:r>
+        <w:rPr/>
+        <w:t xml:space="preserve"> of each site.  </w:t>
+      </w:r>
+      <w:r>
+        <w:rPr/>
+        <w:t>S</w:t>
+      </w:r>
+      <w:r>
+        <w:rPr/>
+        <w:t xml:space="preserve">eparate paragraph </w:t>
+      </w:r>
+      <w:r>
+        <w:rPr/>
+        <w:t xml:space="preserve">for </w:t>
+      </w:r>
+      <w:r>
+        <w:rPr/>
+        <w:t xml:space="preserve">critiques and what I’m going to do.  </w:t>
+      </w:r>
+      <w:r>
+        <w:rPr/>
+        <w:t>Add details from interview (after Wednesday).</w:t>
       </w:r>
     </w:p>
     <w:sectPr>
@@ -995,6 +1014,69 @@
       <w:rFonts w:ascii="OpenSymbol" w:hAnsi="OpenSymbol" w:eastAsia="OpenSymbol" w:cs="OpenSymbol"/>
     </w:rPr>
   </w:style>
+  <w:style w:type="character" w:styleId="ListLabel1">
+    <w:name w:val="ListLabel 1"/>
+    <w:qFormat/>
+    <w:rPr>
+      <w:rFonts w:cs="OpenSymbol"/>
+    </w:rPr>
+  </w:style>
+  <w:style w:type="character" w:styleId="ListLabel2">
+    <w:name w:val="ListLabel 2"/>
+    <w:qFormat/>
+    <w:rPr>
+      <w:rFonts w:cs="OpenSymbol"/>
+    </w:rPr>
+  </w:style>
+  <w:style w:type="character" w:styleId="ListLabel3">
+    <w:name w:val="ListLabel 3"/>
+    <w:qFormat/>
+    <w:rPr>
+      <w:rFonts w:cs="OpenSymbol"/>
+    </w:rPr>
+  </w:style>
+  <w:style w:type="character" w:styleId="ListLabel4">
+    <w:name w:val="ListLabel 4"/>
+    <w:qFormat/>
+    <w:rPr>
+      <w:rFonts w:cs="OpenSymbol"/>
+    </w:rPr>
+  </w:style>
+  <w:style w:type="character" w:styleId="ListLabel5">
+    <w:name w:val="ListLabel 5"/>
+    <w:qFormat/>
+    <w:rPr>
+      <w:rFonts w:cs="OpenSymbol"/>
+    </w:rPr>
+  </w:style>
+  <w:style w:type="character" w:styleId="ListLabel6">
+    <w:name w:val="ListLabel 6"/>
+    <w:qFormat/>
+    <w:rPr>
+      <w:rFonts w:cs="OpenSymbol"/>
+    </w:rPr>
+  </w:style>
+  <w:style w:type="character" w:styleId="ListLabel7">
+    <w:name w:val="ListLabel 7"/>
+    <w:qFormat/>
+    <w:rPr>
+      <w:rFonts w:cs="OpenSymbol"/>
+    </w:rPr>
+  </w:style>
+  <w:style w:type="character" w:styleId="ListLabel8">
+    <w:name w:val="ListLabel 8"/>
+    <w:qFormat/>
+    <w:rPr>
+      <w:rFonts w:cs="OpenSymbol"/>
+    </w:rPr>
+  </w:style>
+  <w:style w:type="character" w:styleId="ListLabel9">
+    <w:name w:val="ListLabel 9"/>
+    <w:qFormat/>
+    <w:rPr>
+      <w:rFonts w:cs="OpenSymbol"/>
+    </w:rPr>
+  </w:style>
   <w:style w:type="paragraph" w:styleId="Heading">
     <w:name w:val="Heading"/>
     <w:basedOn w:val="Normal"/>

</xml_diff>

<commit_message>
Did stuff for flask and what not.
</commit_message>
<xml_diff>
--- a/Analysis.docx
+++ b/Analysis.docx
@@ -64,11 +64,7 @@
       </w:pPr>
       <w:r>
         <w:rPr/>
-        <w:t xml:space="preserve">I will focus on the network multi-player for my project as I find that this is what is lacking in many other online versions of connect 4.  My implementation will support user accounts that you can log into, and will give the player the choice to play with a friend or a stranger.  I will also provide the option for users to see statistics of their previous matches, and a leader-board amongst friends.  </w:t>
-      </w:r>
-      <w:r>
-        <w:rPr/>
-        <w:t>I will  give the site a simple interface that is easy to use, and you will just need to press a button to select your move.</w:t>
+        <w:t>I will focus on the network multi-player for my project as I find that this is what is lacking in many other online versions of connect 4.  My implementation will support user accounts that you can log into, and will give the player the choice to play with a friend or a stranger.  I will also provide the option for users to see statistics of their previous matches, and a leader-board amongst friends.  I will  give the site a simple interface that is easy to use, and you will just need to press a button to select your move.</w:t>
       </w:r>
     </w:p>
     <w:p>
@@ -88,39 +84,7 @@
       </w:pPr>
       <w:r>
         <w:rPr/>
-        <w:t xml:space="preserve">I am aiming my project at end-users who will be in general a few years younger than me, </w:t>
-      </w:r>
-      <w:r>
-        <w:rPr/>
-        <w:t>approximately 10 years old,</w:t>
-      </w:r>
-      <w:r>
-        <w:rPr/>
-        <w:t xml:space="preserve"> but have a good degree of familiarity with computers and spend a fair bit of time online.  I believe this age-range particularly enjoy </w:t>
-      </w:r>
-      <w:r>
-        <w:rPr/>
-        <w:t xml:space="preserve">classic </w:t>
-      </w:r>
-      <w:r>
-        <w:rPr/>
-        <w:t>problem-solvi</w:t>
-      </w:r>
-      <w:r>
-        <w:rPr/>
-        <w:t xml:space="preserve">ng </w:t>
-      </w:r>
-      <w:r>
-        <w:rPr/>
-        <w:t xml:space="preserve">games such as Four in a Row, that they may be already familiar with outside of the online world.  </w:t>
-      </w:r>
-      <w:r>
-        <w:rPr/>
-        <w:t xml:space="preserve">Alternatively, it is also aimed at people who spend a large portion of their time online and frequently get bored.  Furthermore </w:t>
-      </w:r>
-      <w:r>
-        <w:rPr/>
-        <w:t xml:space="preserve">they also increasingly want to play them with their friends when they are not in the same physical space.  </w:t>
+        <w:t xml:space="preserve">I am aiming my project at end-users who will be in general a few years younger than me, approximately 10 years old, but have a good degree of familiarity with computers and spend a fair bit of time online.  I believe this age-range particularly enjoy classic problem-solving games such as Four in a Row, that they may be already familiar with outside of the online world.  Alternatively, it is also aimed at people who spend a large portion of their time online and frequently get bored.  Furthermore they also increasingly want to play them with their friends when they are not in the same physical space.  </w:t>
       </w:r>
     </w:p>
     <w:p>
@@ -247,7 +211,15 @@
       </w:pPr>
       <w:r>
         <w:rPr/>
-        <w:t xml:space="preserve">links to existing connect 4 games using footnotes, more detailed critique of each site and separate paragraph into critiques and what I’m going to do, </w:t>
+        <w:t>M</w:t>
+      </w:r>
+      <w:r>
+        <w:rPr/>
+        <w:t xml:space="preserve">ore detailed critique of each site and separate paragraph into critiques and what I’m going to do.  </w:t>
+      </w:r>
+      <w:r>
+        <w:rPr/>
+        <w:t>More detailed objectives.</w:t>
       </w:r>
       <w:r>
         <w:br w:type="page"/>

</xml_diff>